<commit_message>
Content for week 12
</commit_message>
<xml_diff>
--- a/TechComm/writing-strategies/For revision.docx
+++ b/TechComm/writing-strategies/For revision.docx
@@ -119,15 +119,7 @@
         <w:t xml:space="preserve"> </w:t>
       </w:r>
       <w:r>
-        <w:t xml:space="preserve">Build a Simple Budget: A </w:t>
-      </w:r>
-      <w:proofErr w:type="gramStart"/>
-      <w:r>
-        <w:t>Step by Step</w:t>
-      </w:r>
-      <w:proofErr w:type="gramEnd"/>
-      <w:r>
-        <w:t xml:space="preserve"> Guide for College Students.” This</w:t>
+        <w:t>Build a Simple Budget: A Step by Step Guide for College Students.” This</w:t>
       </w:r>
       <w:r>
         <w:t xml:space="preserve"> </w:t>
@@ -156,15 +148,7 @@
         <w:contextualSpacing w:val="0"/>
       </w:pPr>
       <w:r>
-        <w:t xml:space="preserve">How to Build a Simple Budget: A </w:t>
-      </w:r>
-      <w:proofErr w:type="gramStart"/>
-      <w:r>
-        <w:t>Step by Step</w:t>
-      </w:r>
-      <w:proofErr w:type="gramEnd"/>
-      <w:r>
-        <w:t xml:space="preserve"> Guide</w:t>
+        <w:t>How to Build a Simple Budget: A Step by Step Guide</w:t>
       </w:r>
       <w:r>
         <w:br/>
@@ -366,7 +350,59 @@
     <w:p>
       <w:pPr>
         <w:spacing w:after="240" w:line="276" w:lineRule="auto"/>
-      </w:pPr>
+        <w:rPr>
+          <w:b/>
+          <w:bCs/>
+        </w:rPr>
+      </w:pPr>
+      <w:r>
+        <w:rPr>
+          <w:noProof/>
+        </w:rPr>
+        <w:drawing>
+          <wp:inline distT="0" distB="0" distL="0" distR="0" wp14:anchorId="39952FE9" wp14:editId="4F49FF3C">
+            <wp:extent cx="5943600" cy="2280285"/>
+            <wp:effectExtent l="0" t="0" r="0" b="5715"/>
+            <wp:docPr id="849167418" name="Picture 1" descr="A screenshot of a computer&#10;&#10;AI-generated content may be incorrect."/>
+            <wp:cNvGraphicFramePr>
+              <a:graphicFrameLocks xmlns:a="http://schemas.openxmlformats.org/drawingml/2006/main" noChangeAspect="1"/>
+            </wp:cNvGraphicFramePr>
+            <a:graphic xmlns:a="http://schemas.openxmlformats.org/drawingml/2006/main">
+              <a:graphicData uri="http://schemas.openxmlformats.org/drawingml/2006/picture">
+                <pic:pic xmlns:pic="http://schemas.openxmlformats.org/drawingml/2006/picture">
+                  <pic:nvPicPr>
+                    <pic:cNvPr id="849167418" name="Picture 1" descr="A screenshot of a computer&#10;&#10;AI-generated content may be incorrect."/>
+                    <pic:cNvPicPr/>
+                  </pic:nvPicPr>
+                  <pic:blipFill>
+                    <a:blip r:embed="rId6"/>
+                    <a:stretch>
+                      <a:fillRect/>
+                    </a:stretch>
+                  </pic:blipFill>
+                  <pic:spPr>
+                    <a:xfrm>
+                      <a:off x="0" y="0"/>
+                      <a:ext cx="5943600" cy="2280285"/>
+                    </a:xfrm>
+                    <a:prstGeom prst="rect">
+                      <a:avLst/>
+                    </a:prstGeom>
+                  </pic:spPr>
+                </pic:pic>
+              </a:graphicData>
+            </a:graphic>
+          </wp:inline>
+        </w:drawing>
+      </w:r>
+    </w:p>
+    <w:p>
+      <w:pPr>
+        <w:spacing w:after="240" w:line="276" w:lineRule="auto"/>
+      </w:pPr>
+      <w:r>
+        <w:t>Jaden Phillips</w:t>
+      </w:r>
     </w:p>
     <w:p>
       <w:pPr>
@@ -1113,6 +1149,7 @@
   <w:style w:type="character" w:default="1" w:styleId="DefaultParagraphFont">
     <w:name w:val="Default Paragraph Font"/>
     <w:uiPriority w:val="1"/>
+    <w:semiHidden/>
     <w:unhideWhenUsed/>
   </w:style>
   <w:style w:type="table" w:default="1" w:styleId="TableNormal">

</xml_diff>